<commit_message>
Spring rest notes added.
</commit_message>
<xml_diff>
--- a/SpringRest.docx
+++ b/SpringRest.docx
@@ -2700,8 +2700,575 @@
       <w:pPr>
         <w:ind w:firstLine="0"/>
       </w:pPr>
+    </w:p>
+    <w:p>
+      <w:pPr>
+        <w:ind w:firstLine="0"/>
+        <w:rPr>
+          <w:b/>
+          <w:u w:val="single"/>
+        </w:rPr>
+      </w:pPr>
+      <w:r>
+        <w:rPr>
+          <w:b/>
+          <w:u w:val="single"/>
+        </w:rPr>
+        <w:t>HTTP Messages</w:t>
+      </w:r>
+    </w:p>
+    <w:p>
+      <w:pPr>
+        <w:ind w:firstLine="0"/>
+      </w:pPr>
+      <w:r>
+        <w:rPr>
+          <w:noProof/>
+        </w:rPr>
+        <w:drawing>
+          <wp:inline distT="0" distB="0" distL="0" distR="0" wp14:anchorId="0EB09D0D" wp14:editId="2885C049">
+            <wp:extent cx="5943600" cy="1990725"/>
+            <wp:effectExtent l="0" t="0" r="0" b="9525"/>
+            <wp:docPr id="38" name="Picture 38"/>
+            <wp:cNvGraphicFramePr>
+              <a:graphicFrameLocks xmlns:a="http://schemas.openxmlformats.org/drawingml/2006/main" noChangeAspect="1"/>
+            </wp:cNvGraphicFramePr>
+            <a:graphic xmlns:a="http://schemas.openxmlformats.org/drawingml/2006/main">
+              <a:graphicData uri="http://schemas.openxmlformats.org/drawingml/2006/picture">
+                <pic:pic xmlns:pic="http://schemas.openxmlformats.org/drawingml/2006/picture">
+                  <pic:nvPicPr>
+                    <pic:cNvPr id="0" name=""/>
+                    <pic:cNvPicPr/>
+                  </pic:nvPicPr>
+                  <pic:blipFill>
+                    <a:blip r:embed="rId13"/>
+                    <a:stretch>
+                      <a:fillRect/>
+                    </a:stretch>
+                  </pic:blipFill>
+                  <pic:spPr>
+                    <a:xfrm>
+                      <a:off x="0" y="0"/>
+                      <a:ext cx="5943600" cy="1990725"/>
+                    </a:xfrm>
+                    <a:prstGeom prst="rect">
+                      <a:avLst/>
+                    </a:prstGeom>
+                  </pic:spPr>
+                </pic:pic>
+              </a:graphicData>
+            </a:graphic>
+          </wp:inline>
+        </w:drawing>
+      </w:r>
+    </w:p>
+    <w:p>
+      <w:pPr>
+        <w:ind w:firstLine="0"/>
+      </w:pPr>
+      <w:r>
+        <w:rPr>
+          <w:noProof/>
+        </w:rPr>
+        <w:lastRenderedPageBreak/>
+        <w:drawing>
+          <wp:inline distT="0" distB="0" distL="0" distR="0" wp14:anchorId="41DE3C8C" wp14:editId="342FC92A">
+            <wp:extent cx="5943600" cy="2831465"/>
+            <wp:effectExtent l="0" t="0" r="0" b="6985"/>
+            <wp:docPr id="39" name="Picture 39"/>
+            <wp:cNvGraphicFramePr>
+              <a:graphicFrameLocks xmlns:a="http://schemas.openxmlformats.org/drawingml/2006/main" noChangeAspect="1"/>
+            </wp:cNvGraphicFramePr>
+            <a:graphic xmlns:a="http://schemas.openxmlformats.org/drawingml/2006/main">
+              <a:graphicData uri="http://schemas.openxmlformats.org/drawingml/2006/picture">
+                <pic:pic xmlns:pic="http://schemas.openxmlformats.org/drawingml/2006/picture">
+                  <pic:nvPicPr>
+                    <pic:cNvPr id="0" name=""/>
+                    <pic:cNvPicPr/>
+                  </pic:nvPicPr>
+                  <pic:blipFill>
+                    <a:blip r:embed="rId14"/>
+                    <a:stretch>
+                      <a:fillRect/>
+                    </a:stretch>
+                  </pic:blipFill>
+                  <pic:spPr>
+                    <a:xfrm>
+                      <a:off x="0" y="0"/>
+                      <a:ext cx="5943600" cy="2831465"/>
+                    </a:xfrm>
+                    <a:prstGeom prst="rect">
+                      <a:avLst/>
+                    </a:prstGeom>
+                  </pic:spPr>
+                </pic:pic>
+              </a:graphicData>
+            </a:graphic>
+          </wp:inline>
+        </w:drawing>
+      </w:r>
+    </w:p>
+    <w:p>
+      <w:pPr>
+        <w:ind w:firstLine="0"/>
+      </w:pPr>
+      <w:r>
+        <w:rPr>
+          <w:noProof/>
+        </w:rPr>
+        <w:drawing>
+          <wp:inline distT="0" distB="0" distL="0" distR="0" wp14:anchorId="0F0E2A38" wp14:editId="0767C69C">
+            <wp:extent cx="5943600" cy="2949575"/>
+            <wp:effectExtent l="0" t="0" r="0" b="3175"/>
+            <wp:docPr id="40" name="Picture 40"/>
+            <wp:cNvGraphicFramePr>
+              <a:graphicFrameLocks xmlns:a="http://schemas.openxmlformats.org/drawingml/2006/main" noChangeAspect="1"/>
+            </wp:cNvGraphicFramePr>
+            <a:graphic xmlns:a="http://schemas.openxmlformats.org/drawingml/2006/main">
+              <a:graphicData uri="http://schemas.openxmlformats.org/drawingml/2006/picture">
+                <pic:pic xmlns:pic="http://schemas.openxmlformats.org/drawingml/2006/picture">
+                  <pic:nvPicPr>
+                    <pic:cNvPr id="0" name=""/>
+                    <pic:cNvPicPr/>
+                  </pic:nvPicPr>
+                  <pic:blipFill>
+                    <a:blip r:embed="rId15"/>
+                    <a:stretch>
+                      <a:fillRect/>
+                    </a:stretch>
+                  </pic:blipFill>
+                  <pic:spPr>
+                    <a:xfrm>
+                      <a:off x="0" y="0"/>
+                      <a:ext cx="5943600" cy="2949575"/>
+                    </a:xfrm>
+                    <a:prstGeom prst="rect">
+                      <a:avLst/>
+                    </a:prstGeom>
+                  </pic:spPr>
+                </pic:pic>
+              </a:graphicData>
+            </a:graphic>
+          </wp:inline>
+        </w:drawing>
+      </w:r>
+    </w:p>
+    <w:p>
+      <w:pPr>
+        <w:ind w:firstLine="0"/>
+        <w:rPr>
+          <w:noProof/>
+        </w:rPr>
+      </w:pPr>
+      <w:r>
+        <w:rPr>
+          <w:noProof/>
+        </w:rPr>
+        <w:lastRenderedPageBreak/>
+        <w:drawing>
+          <wp:inline distT="0" distB="0" distL="0" distR="0" wp14:anchorId="10189F08" wp14:editId="1664F07A">
+            <wp:extent cx="5943600" cy="3042285"/>
+            <wp:effectExtent l="0" t="0" r="0" b="5715"/>
+            <wp:docPr id="42" name="Picture 42"/>
+            <wp:cNvGraphicFramePr>
+              <a:graphicFrameLocks xmlns:a="http://schemas.openxmlformats.org/drawingml/2006/main" noChangeAspect="1"/>
+            </wp:cNvGraphicFramePr>
+            <a:graphic xmlns:a="http://schemas.openxmlformats.org/drawingml/2006/main">
+              <a:graphicData uri="http://schemas.openxmlformats.org/drawingml/2006/picture">
+                <pic:pic xmlns:pic="http://schemas.openxmlformats.org/drawingml/2006/picture">
+                  <pic:nvPicPr>
+                    <pic:cNvPr id="0" name=""/>
+                    <pic:cNvPicPr/>
+                  </pic:nvPicPr>
+                  <pic:blipFill>
+                    <a:blip r:embed="rId16"/>
+                    <a:stretch>
+                      <a:fillRect/>
+                    </a:stretch>
+                  </pic:blipFill>
+                  <pic:spPr>
+                    <a:xfrm>
+                      <a:off x="0" y="0"/>
+                      <a:ext cx="5943600" cy="3042285"/>
+                    </a:xfrm>
+                    <a:prstGeom prst="rect">
+                      <a:avLst/>
+                    </a:prstGeom>
+                  </pic:spPr>
+                </pic:pic>
+              </a:graphicData>
+            </a:graphic>
+          </wp:inline>
+        </w:drawing>
+      </w:r>
+    </w:p>
+    <w:p>
+      <w:pPr>
+        <w:ind w:firstLine="0"/>
+        <w:rPr>
+          <w:b/>
+          <w:noProof/>
+        </w:rPr>
+      </w:pPr>
+      <w:r>
+        <w:rPr>
+          <w:b/>
+          <w:noProof/>
+        </w:rPr>
+        <w:t>MIME Content Types</w:t>
+      </w:r>
+    </w:p>
+    <w:p>
+      <w:pPr>
+        <w:ind w:firstLine="0"/>
+      </w:pPr>
+      <w:r>
+        <w:t>The message format is described by MIME Content Type</w:t>
+      </w:r>
+    </w:p>
+    <w:p>
+      <w:pPr>
+        <w:ind w:firstLine="0"/>
+      </w:pPr>
+      <w:r>
+        <w:t>Multipurpose</w:t>
+      </w:r>
+      <w:r>
+        <w:t xml:space="preserve"> Internet Mail Extension</w:t>
+      </w:r>
+    </w:p>
+    <w:p>
+      <w:pPr>
+        <w:ind w:firstLine="0"/>
+      </w:pPr>
+      <w:r>
+        <w:t>Basic syntax: type/subtype</w:t>
+      </w:r>
+    </w:p>
+    <w:p>
+      <w:pPr>
+        <w:ind w:firstLine="0"/>
+      </w:pPr>
+      <w:r>
+        <w:t>Examples: text/plain, text/html, application/</w:t>
+      </w:r>
+      <w:proofErr w:type="spellStart"/>
+      <w:r>
+        <w:t>json</w:t>
+      </w:r>
+      <w:proofErr w:type="spellEnd"/>
+      <w:r>
+        <w:t>, application/xml</w:t>
+      </w:r>
+      <w:r>
+        <w:br w:type="page"/>
+      </w:r>
+    </w:p>
+    <w:p>
+      <w:pPr>
+        <w:ind w:firstLine="0"/>
+        <w:jc w:val="center"/>
+        <w:rPr>
+          <w:b/>
+          <w:u w:val="single"/>
+        </w:rPr>
+      </w:pPr>
+      <w:r>
+        <w:rPr>
+          <w:b/>
+          <w:u w:val="single"/>
+        </w:rPr>
+        <w:lastRenderedPageBreak/>
+        <w:t>Spring REST Controller</w:t>
+      </w:r>
+    </w:p>
+    <w:p>
+      <w:pPr>
+        <w:pStyle w:val="ListParagraph"/>
+        <w:numPr>
+          <w:ilvl w:val="0"/>
+          <w:numId w:val="4"/>
+        </w:numPr>
+      </w:pPr>
+      <w:r>
+        <w:t>Spring Web MVC provides support for Spring REST</w:t>
+      </w:r>
+    </w:p>
+    <w:p>
+      <w:pPr>
+        <w:pStyle w:val="ListParagraph"/>
+        <w:numPr>
+          <w:ilvl w:val="0"/>
+          <w:numId w:val="4"/>
+        </w:numPr>
+      </w:pPr>
+      <w:r>
+        <w:t xml:space="preserve">It gives us this new Annotation called </w:t>
+      </w:r>
+      <w:r>
+        <w:rPr>
+          <w:b/>
+        </w:rPr>
+        <w:t>@</w:t>
+      </w:r>
+      <w:proofErr w:type="spellStart"/>
+      <w:r>
+        <w:rPr>
+          <w:b/>
+        </w:rPr>
+        <w:t>RestController</w:t>
+      </w:r>
+      <w:proofErr w:type="spellEnd"/>
+      <w:r>
+        <w:rPr>
+          <w:b/>
+        </w:rPr>
+        <w:t xml:space="preserve"> </w:t>
+      </w:r>
+      <w:r>
+        <w:t xml:space="preserve">and </w:t>
+      </w:r>
+      <w:proofErr w:type="gramStart"/>
+      <w:r>
+        <w:t>its</w:t>
+      </w:r>
+      <w:proofErr w:type="gramEnd"/>
+      <w:r>
+        <w:t xml:space="preserve"> basica</w:t>
+      </w:r>
+      <w:r>
+        <w:t>lly an extension of @Controller but @</w:t>
+      </w:r>
+      <w:proofErr w:type="spellStart"/>
+      <w:r>
+        <w:t>RestController</w:t>
+      </w:r>
+      <w:proofErr w:type="spellEnd"/>
+      <w:r>
+        <w:t xml:space="preserve"> has support for REST requests and responses.</w:t>
+      </w:r>
+    </w:p>
+    <w:p>
+      <w:pPr>
+        <w:pStyle w:val="ListParagraph"/>
+        <w:numPr>
+          <w:ilvl w:val="0"/>
+          <w:numId w:val="4"/>
+        </w:numPr>
+      </w:pPr>
+      <w:r>
+        <w:t>Spring REST can map JSON object to Java POJO and vice versa as long as Jackson-</w:t>
+      </w:r>
+      <w:proofErr w:type="spellStart"/>
+      <w:r>
+        <w:t>databind</w:t>
+      </w:r>
+      <w:proofErr w:type="spellEnd"/>
+      <w:r>
+        <w:t xml:space="preserve"> dependency is in the pom.xml.</w:t>
+      </w:r>
+    </w:p>
+    <w:p>
+      <w:pPr>
+        <w:ind w:left="360" w:firstLine="0"/>
+      </w:pPr>
+    </w:p>
+    <w:p>
+      <w:pPr>
+        <w:ind w:left="360" w:firstLine="0"/>
+      </w:pPr>
+      <w:r>
+        <w:t>Spring REST Hello World example:</w:t>
+      </w:r>
+    </w:p>
+    <w:p>
+      <w:pPr>
+        <w:ind w:left="360" w:firstLine="0"/>
+      </w:pPr>
+      <w:r>
+        <w:rPr>
+          <w:noProof/>
+        </w:rPr>
+        <w:drawing>
+          <wp:inline distT="0" distB="0" distL="0" distR="0" wp14:anchorId="3EEEB936" wp14:editId="3B703497">
+            <wp:extent cx="5943600" cy="2922905"/>
+            <wp:effectExtent l="0" t="0" r="0" b="0"/>
+            <wp:docPr id="43" name="Picture 43"/>
+            <wp:cNvGraphicFramePr>
+              <a:graphicFrameLocks xmlns:a="http://schemas.openxmlformats.org/drawingml/2006/main" noChangeAspect="1"/>
+            </wp:cNvGraphicFramePr>
+            <a:graphic xmlns:a="http://schemas.openxmlformats.org/drawingml/2006/main">
+              <a:graphicData uri="http://schemas.openxmlformats.org/drawingml/2006/picture">
+                <pic:pic xmlns:pic="http://schemas.openxmlformats.org/drawingml/2006/picture">
+                  <pic:nvPicPr>
+                    <pic:cNvPr id="0" name=""/>
+                    <pic:cNvPicPr/>
+                  </pic:nvPicPr>
+                  <pic:blipFill>
+                    <a:blip r:embed="rId17"/>
+                    <a:stretch>
+                      <a:fillRect/>
+                    </a:stretch>
+                  </pic:blipFill>
+                  <pic:spPr>
+                    <a:xfrm>
+                      <a:off x="0" y="0"/>
+                      <a:ext cx="5943600" cy="2922905"/>
+                    </a:xfrm>
+                    <a:prstGeom prst="rect">
+                      <a:avLst/>
+                    </a:prstGeom>
+                  </pic:spPr>
+                </pic:pic>
+              </a:graphicData>
+            </a:graphic>
+          </wp:inline>
+        </w:drawing>
+      </w:r>
+    </w:p>
+    <w:p>
+      <w:pPr>
+        <w:ind w:left="360" w:firstLine="0"/>
+      </w:pPr>
+      <w:r>
+        <w:rPr>
+          <w:noProof/>
+        </w:rPr>
+        <w:lastRenderedPageBreak/>
+        <w:drawing>
+          <wp:inline distT="0" distB="0" distL="0" distR="0" wp14:anchorId="6E78EBE5" wp14:editId="70259FF3">
+            <wp:extent cx="5943600" cy="2585085"/>
+            <wp:effectExtent l="0" t="0" r="0" b="5715"/>
+            <wp:docPr id="44" name="Picture 44"/>
+            <wp:cNvGraphicFramePr>
+              <a:graphicFrameLocks xmlns:a="http://schemas.openxmlformats.org/drawingml/2006/main" noChangeAspect="1"/>
+            </wp:cNvGraphicFramePr>
+            <a:graphic xmlns:a="http://schemas.openxmlformats.org/drawingml/2006/main">
+              <a:graphicData uri="http://schemas.openxmlformats.org/drawingml/2006/picture">
+                <pic:pic xmlns:pic="http://schemas.openxmlformats.org/drawingml/2006/picture">
+                  <pic:nvPicPr>
+                    <pic:cNvPr id="0" name=""/>
+                    <pic:cNvPicPr/>
+                  </pic:nvPicPr>
+                  <pic:blipFill>
+                    <a:blip r:embed="rId18"/>
+                    <a:stretch>
+                      <a:fillRect/>
+                    </a:stretch>
+                  </pic:blipFill>
+                  <pic:spPr>
+                    <a:xfrm>
+                      <a:off x="0" y="0"/>
+                      <a:ext cx="5943600" cy="2585085"/>
+                    </a:xfrm>
+                    <a:prstGeom prst="rect">
+                      <a:avLst/>
+                    </a:prstGeom>
+                  </pic:spPr>
+                </pic:pic>
+              </a:graphicData>
+            </a:graphic>
+          </wp:inline>
+        </w:drawing>
+      </w:r>
+    </w:p>
+    <w:p>
+      <w:pPr>
+        <w:ind w:firstLine="0"/>
+      </w:pPr>
+      <w:r>
+        <w:t xml:space="preserve">In order to build Spring Rest </w:t>
+      </w:r>
+      <w:proofErr w:type="spellStart"/>
+      <w:r>
+        <w:t>webservices</w:t>
+      </w:r>
+      <w:proofErr w:type="spellEnd"/>
+      <w:r>
+        <w:t xml:space="preserve"> we need to follow the following steps</w:t>
+      </w:r>
+    </w:p>
+    <w:p>
+      <w:pPr>
+        <w:pStyle w:val="ListParagraph"/>
+        <w:numPr>
+          <w:ilvl w:val="0"/>
+          <w:numId w:val="5"/>
+        </w:numPr>
+      </w:pPr>
+      <w:r>
+        <w:t xml:space="preserve">Add the maven dependencies for Spring </w:t>
+      </w:r>
+      <w:r>
+        <w:t xml:space="preserve">Web </w:t>
+      </w:r>
       <w:bookmarkStart w:id="0" w:name="_GoBack"/>
       <w:bookmarkEnd w:id="0"/>
+      <w:r>
+        <w:t>MVC and Jackson project</w:t>
+      </w:r>
+    </w:p>
+    <w:p>
+      <w:pPr>
+        <w:pStyle w:val="ListParagraph"/>
+        <w:numPr>
+          <w:ilvl w:val="0"/>
+          <w:numId w:val="5"/>
+        </w:numPr>
+      </w:pPr>
+      <w:r>
+        <w:t xml:space="preserve">Add code of the all Java </w:t>
+      </w:r>
+      <w:proofErr w:type="spellStart"/>
+      <w:r>
+        <w:t>config</w:t>
+      </w:r>
+      <w:proofErr w:type="spellEnd"/>
+      <w:r>
+        <w:t xml:space="preserve"> : @Configuration</w:t>
+      </w:r>
+    </w:p>
+    <w:p>
+      <w:pPr>
+        <w:pStyle w:val="ListParagraph"/>
+        <w:numPr>
+          <w:ilvl w:val="0"/>
+          <w:numId w:val="5"/>
+        </w:numPr>
+      </w:pPr>
+      <w:r>
+        <w:t xml:space="preserve">Add code for all Java </w:t>
+      </w:r>
+      <w:proofErr w:type="spellStart"/>
+      <w:r>
+        <w:t>config</w:t>
+      </w:r>
+      <w:proofErr w:type="spellEnd"/>
+      <w:r>
+        <w:t>: Servlet Initializer</w:t>
+      </w:r>
+    </w:p>
+    <w:p>
+      <w:pPr>
+        <w:pStyle w:val="ListParagraph"/>
+        <w:numPr>
+          <w:ilvl w:val="0"/>
+          <w:numId w:val="5"/>
+        </w:numPr>
+      </w:pPr>
+      <w:r>
+        <w:t>Create Spring REST service using the @</w:t>
+      </w:r>
+      <w:proofErr w:type="spellStart"/>
+      <w:r>
+        <w:t>RestController</w:t>
+      </w:r>
+      <w:proofErr w:type="spellEnd"/>
+    </w:p>
+    <w:p>
+      <w:pPr>
+        <w:ind w:firstLine="0"/>
+      </w:pPr>
     </w:p>
     <w:sectPr>
       <w:pgSz w:w="12240" w:h="15840" w:code="1"/>
@@ -2717,9 +3284,9 @@
 <file path=word/numbering.xml><?xml version="1.0" encoding="utf-8"?>
 <w:numbering xmlns:wpc="http://schemas.microsoft.com/office/word/2010/wordprocessingCanvas" xmlns:mc="http://schemas.openxmlformats.org/markup-compatibility/2006" xmlns:o="urn:schemas-microsoft-com:office:office" xmlns:r="http://schemas.openxmlformats.org/officeDocument/2006/relationships" xmlns:m="http://schemas.openxmlformats.org/officeDocument/2006/math" xmlns:v="urn:schemas-microsoft-com:vml" xmlns:wp14="http://schemas.microsoft.com/office/word/2010/wordprocessingDrawing" xmlns:wp="http://schemas.openxmlformats.org/drawingml/2006/wordprocessingDrawing" xmlns:w10="urn:schemas-microsoft-com:office:word" xmlns:w="http://schemas.openxmlformats.org/wordprocessingml/2006/main" xmlns:w14="http://schemas.microsoft.com/office/word/2010/wordml" xmlns:wpg="http://schemas.microsoft.com/office/word/2010/wordprocessingGroup" xmlns:wpi="http://schemas.microsoft.com/office/word/2010/wordprocessingInk" xmlns:wne="http://schemas.microsoft.com/office/word/2006/wordml" xmlns:wps="http://schemas.microsoft.com/office/word/2010/wordprocessingShape" mc:Ignorable="w14 wp14">
   <w:abstractNum w:abstractNumId="0">
-    <w:nsid w:val="42114DE1"/>
+    <w:nsid w:val="2C2B2DBB"/>
     <w:multiLevelType w:val="hybridMultilevel"/>
-    <w:tmpl w:val="0F56D48E"/>
+    <w:tmpl w:val="2160CB94"/>
     <w:lvl w:ilvl="0" w:tplc="04090001">
       <w:start w:val="1"/>
       <w:numFmt w:val="bullet"/>
@@ -2830,9 +3397,9 @@
     </w:lvl>
   </w:abstractNum>
   <w:abstractNum w:abstractNumId="1">
-    <w:nsid w:val="5C101458"/>
+    <w:nsid w:val="398A112D"/>
     <w:multiLevelType w:val="hybridMultilevel"/>
-    <w:tmpl w:val="760AE056"/>
+    <w:tmpl w:val="32E0154E"/>
     <w:lvl w:ilvl="0" w:tplc="04090001">
       <w:start w:val="1"/>
       <w:numFmt w:val="bullet"/>
@@ -2943,9 +3510,9 @@
     </w:lvl>
   </w:abstractNum>
   <w:abstractNum w:abstractNumId="2">
-    <w:nsid w:val="604C06A7"/>
+    <w:nsid w:val="42114DE1"/>
     <w:multiLevelType w:val="hybridMultilevel"/>
-    <w:tmpl w:val="B074CE24"/>
+    <w:tmpl w:val="0F56D48E"/>
     <w:lvl w:ilvl="0" w:tplc="04090001">
       <w:start w:val="1"/>
       <w:numFmt w:val="bullet"/>
@@ -3055,14 +3622,246 @@
       </w:rPr>
     </w:lvl>
   </w:abstractNum>
+  <w:abstractNum w:abstractNumId="3">
+    <w:nsid w:val="5C101458"/>
+    <w:multiLevelType w:val="hybridMultilevel"/>
+    <w:tmpl w:val="760AE056"/>
+    <w:lvl w:ilvl="0" w:tplc="04090001">
+      <w:start w:val="1"/>
+      <w:numFmt w:val="bullet"/>
+      <w:lvlText w:val=""/>
+      <w:lvlJc w:val="left"/>
+      <w:pPr>
+        <w:ind w:left="720" w:hanging="360"/>
+      </w:pPr>
+      <w:rPr>
+        <w:rFonts w:ascii="Symbol" w:hAnsi="Symbol" w:hint="default"/>
+      </w:rPr>
+    </w:lvl>
+    <w:lvl w:ilvl="1" w:tplc="04090003" w:tentative="1">
+      <w:start w:val="1"/>
+      <w:numFmt w:val="bullet"/>
+      <w:lvlText w:val="o"/>
+      <w:lvlJc w:val="left"/>
+      <w:pPr>
+        <w:ind w:left="1440" w:hanging="360"/>
+      </w:pPr>
+      <w:rPr>
+        <w:rFonts w:ascii="Courier New" w:hAnsi="Courier New" w:cs="Courier New" w:hint="default"/>
+      </w:rPr>
+    </w:lvl>
+    <w:lvl w:ilvl="2" w:tplc="04090005" w:tentative="1">
+      <w:start w:val="1"/>
+      <w:numFmt w:val="bullet"/>
+      <w:lvlText w:val=""/>
+      <w:lvlJc w:val="left"/>
+      <w:pPr>
+        <w:ind w:left="2160" w:hanging="360"/>
+      </w:pPr>
+      <w:rPr>
+        <w:rFonts w:ascii="Wingdings" w:hAnsi="Wingdings" w:hint="default"/>
+      </w:rPr>
+    </w:lvl>
+    <w:lvl w:ilvl="3" w:tplc="04090001" w:tentative="1">
+      <w:start w:val="1"/>
+      <w:numFmt w:val="bullet"/>
+      <w:lvlText w:val=""/>
+      <w:lvlJc w:val="left"/>
+      <w:pPr>
+        <w:ind w:left="2880" w:hanging="360"/>
+      </w:pPr>
+      <w:rPr>
+        <w:rFonts w:ascii="Symbol" w:hAnsi="Symbol" w:hint="default"/>
+      </w:rPr>
+    </w:lvl>
+    <w:lvl w:ilvl="4" w:tplc="04090003" w:tentative="1">
+      <w:start w:val="1"/>
+      <w:numFmt w:val="bullet"/>
+      <w:lvlText w:val="o"/>
+      <w:lvlJc w:val="left"/>
+      <w:pPr>
+        <w:ind w:left="3600" w:hanging="360"/>
+      </w:pPr>
+      <w:rPr>
+        <w:rFonts w:ascii="Courier New" w:hAnsi="Courier New" w:cs="Courier New" w:hint="default"/>
+      </w:rPr>
+    </w:lvl>
+    <w:lvl w:ilvl="5" w:tplc="04090005" w:tentative="1">
+      <w:start w:val="1"/>
+      <w:numFmt w:val="bullet"/>
+      <w:lvlText w:val=""/>
+      <w:lvlJc w:val="left"/>
+      <w:pPr>
+        <w:ind w:left="4320" w:hanging="360"/>
+      </w:pPr>
+      <w:rPr>
+        <w:rFonts w:ascii="Wingdings" w:hAnsi="Wingdings" w:hint="default"/>
+      </w:rPr>
+    </w:lvl>
+    <w:lvl w:ilvl="6" w:tplc="04090001" w:tentative="1">
+      <w:start w:val="1"/>
+      <w:numFmt w:val="bullet"/>
+      <w:lvlText w:val=""/>
+      <w:lvlJc w:val="left"/>
+      <w:pPr>
+        <w:ind w:left="5040" w:hanging="360"/>
+      </w:pPr>
+      <w:rPr>
+        <w:rFonts w:ascii="Symbol" w:hAnsi="Symbol" w:hint="default"/>
+      </w:rPr>
+    </w:lvl>
+    <w:lvl w:ilvl="7" w:tplc="04090003" w:tentative="1">
+      <w:start w:val="1"/>
+      <w:numFmt w:val="bullet"/>
+      <w:lvlText w:val="o"/>
+      <w:lvlJc w:val="left"/>
+      <w:pPr>
+        <w:ind w:left="5760" w:hanging="360"/>
+      </w:pPr>
+      <w:rPr>
+        <w:rFonts w:ascii="Courier New" w:hAnsi="Courier New" w:cs="Courier New" w:hint="default"/>
+      </w:rPr>
+    </w:lvl>
+    <w:lvl w:ilvl="8" w:tplc="04090005" w:tentative="1">
+      <w:start w:val="1"/>
+      <w:numFmt w:val="bullet"/>
+      <w:lvlText w:val=""/>
+      <w:lvlJc w:val="left"/>
+      <w:pPr>
+        <w:ind w:left="6480" w:hanging="360"/>
+      </w:pPr>
+      <w:rPr>
+        <w:rFonts w:ascii="Wingdings" w:hAnsi="Wingdings" w:hint="default"/>
+      </w:rPr>
+    </w:lvl>
+  </w:abstractNum>
+  <w:abstractNum w:abstractNumId="4">
+    <w:nsid w:val="604C06A7"/>
+    <w:multiLevelType w:val="hybridMultilevel"/>
+    <w:tmpl w:val="B074CE24"/>
+    <w:lvl w:ilvl="0" w:tplc="04090001">
+      <w:start w:val="1"/>
+      <w:numFmt w:val="bullet"/>
+      <w:lvlText w:val=""/>
+      <w:lvlJc w:val="left"/>
+      <w:pPr>
+        <w:ind w:left="720" w:hanging="360"/>
+      </w:pPr>
+      <w:rPr>
+        <w:rFonts w:ascii="Symbol" w:hAnsi="Symbol" w:hint="default"/>
+      </w:rPr>
+    </w:lvl>
+    <w:lvl w:ilvl="1" w:tplc="04090003" w:tentative="1">
+      <w:start w:val="1"/>
+      <w:numFmt w:val="bullet"/>
+      <w:lvlText w:val="o"/>
+      <w:lvlJc w:val="left"/>
+      <w:pPr>
+        <w:ind w:left="1440" w:hanging="360"/>
+      </w:pPr>
+      <w:rPr>
+        <w:rFonts w:ascii="Courier New" w:hAnsi="Courier New" w:cs="Courier New" w:hint="default"/>
+      </w:rPr>
+    </w:lvl>
+    <w:lvl w:ilvl="2" w:tplc="04090005" w:tentative="1">
+      <w:start w:val="1"/>
+      <w:numFmt w:val="bullet"/>
+      <w:lvlText w:val=""/>
+      <w:lvlJc w:val="left"/>
+      <w:pPr>
+        <w:ind w:left="2160" w:hanging="360"/>
+      </w:pPr>
+      <w:rPr>
+        <w:rFonts w:ascii="Wingdings" w:hAnsi="Wingdings" w:hint="default"/>
+      </w:rPr>
+    </w:lvl>
+    <w:lvl w:ilvl="3" w:tplc="04090001" w:tentative="1">
+      <w:start w:val="1"/>
+      <w:numFmt w:val="bullet"/>
+      <w:lvlText w:val=""/>
+      <w:lvlJc w:val="left"/>
+      <w:pPr>
+        <w:ind w:left="2880" w:hanging="360"/>
+      </w:pPr>
+      <w:rPr>
+        <w:rFonts w:ascii="Symbol" w:hAnsi="Symbol" w:hint="default"/>
+      </w:rPr>
+    </w:lvl>
+    <w:lvl w:ilvl="4" w:tplc="04090003" w:tentative="1">
+      <w:start w:val="1"/>
+      <w:numFmt w:val="bullet"/>
+      <w:lvlText w:val="o"/>
+      <w:lvlJc w:val="left"/>
+      <w:pPr>
+        <w:ind w:left="3600" w:hanging="360"/>
+      </w:pPr>
+      <w:rPr>
+        <w:rFonts w:ascii="Courier New" w:hAnsi="Courier New" w:cs="Courier New" w:hint="default"/>
+      </w:rPr>
+    </w:lvl>
+    <w:lvl w:ilvl="5" w:tplc="04090005" w:tentative="1">
+      <w:start w:val="1"/>
+      <w:numFmt w:val="bullet"/>
+      <w:lvlText w:val=""/>
+      <w:lvlJc w:val="left"/>
+      <w:pPr>
+        <w:ind w:left="4320" w:hanging="360"/>
+      </w:pPr>
+      <w:rPr>
+        <w:rFonts w:ascii="Wingdings" w:hAnsi="Wingdings" w:hint="default"/>
+      </w:rPr>
+    </w:lvl>
+    <w:lvl w:ilvl="6" w:tplc="04090001" w:tentative="1">
+      <w:start w:val="1"/>
+      <w:numFmt w:val="bullet"/>
+      <w:lvlText w:val=""/>
+      <w:lvlJc w:val="left"/>
+      <w:pPr>
+        <w:ind w:left="5040" w:hanging="360"/>
+      </w:pPr>
+      <w:rPr>
+        <w:rFonts w:ascii="Symbol" w:hAnsi="Symbol" w:hint="default"/>
+      </w:rPr>
+    </w:lvl>
+    <w:lvl w:ilvl="7" w:tplc="04090003" w:tentative="1">
+      <w:start w:val="1"/>
+      <w:numFmt w:val="bullet"/>
+      <w:lvlText w:val="o"/>
+      <w:lvlJc w:val="left"/>
+      <w:pPr>
+        <w:ind w:left="5760" w:hanging="360"/>
+      </w:pPr>
+      <w:rPr>
+        <w:rFonts w:ascii="Courier New" w:hAnsi="Courier New" w:cs="Courier New" w:hint="default"/>
+      </w:rPr>
+    </w:lvl>
+    <w:lvl w:ilvl="8" w:tplc="04090005" w:tentative="1">
+      <w:start w:val="1"/>
+      <w:numFmt w:val="bullet"/>
+      <w:lvlText w:val=""/>
+      <w:lvlJc w:val="left"/>
+      <w:pPr>
+        <w:ind w:left="6480" w:hanging="360"/>
+      </w:pPr>
+      <w:rPr>
+        <w:rFonts w:ascii="Wingdings" w:hAnsi="Wingdings" w:hint="default"/>
+      </w:rPr>
+    </w:lvl>
+  </w:abstractNum>
   <w:num w:numId="1">
-    <w:abstractNumId w:val="0"/>
+    <w:abstractNumId w:val="2"/>
   </w:num>
   <w:num w:numId="2">
+    <w:abstractNumId w:val="3"/>
+  </w:num>
+  <w:num w:numId="3">
+    <w:abstractNumId w:val="4"/>
+  </w:num>
+  <w:num w:numId="4">
     <w:abstractNumId w:val="1"/>
   </w:num>
-  <w:num w:numId="3">
-    <w:abstractNumId w:val="2"/>
+  <w:num w:numId="5">
+    <w:abstractNumId w:val="0"/>
   </w:num>
 </w:numbering>
 </file>

</xml_diff>